<commit_message>
adding week 10 progress report
</commit_message>
<xml_diff>
--- a/CS-375 Progress Report - Week 10.docx
+++ b/CS-375 Progress Report - Week 10.docx
@@ -444,7 +444,7 @@
           <w:noProof/>
         </w:rPr>
         <w:drawing>
-          <wp:anchor distT="0" distB="0" distL="114300" distR="114300" simplePos="0" relativeHeight="251661312" behindDoc="0" locked="0" layoutInCell="1" allowOverlap="1" wp14:anchorId="14C6251F" wp14:editId="3153DFE8">
+          <wp:anchor distT="0" distB="0" distL="114300" distR="114300" simplePos="0" relativeHeight="251658244" behindDoc="0" locked="0" layoutInCell="1" allowOverlap="1" wp14:anchorId="14C6251F" wp14:editId="3153DFE8">
             <wp:simplePos x="0" y="0"/>
             <wp:positionH relativeFrom="column">
               <wp:posOffset>1325880</wp:posOffset>
@@ -526,7 +526,7 @@
           <w:noProof/>
         </w:rPr>
         <w:drawing>
-          <wp:anchor distT="0" distB="0" distL="114300" distR="114300" simplePos="0" relativeHeight="251656192" behindDoc="0" locked="0" layoutInCell="1" allowOverlap="1" wp14:anchorId="6107DCBF" wp14:editId="691523A6">
+          <wp:anchor distT="0" distB="0" distL="114300" distR="114300" simplePos="0" relativeHeight="251658243" behindDoc="0" locked="0" layoutInCell="1" allowOverlap="1" wp14:anchorId="6107DCBF" wp14:editId="691523A6">
             <wp:simplePos x="0" y="0"/>
             <wp:positionH relativeFrom="column">
               <wp:posOffset>1291590</wp:posOffset>
@@ -605,15 +605,7 @@
         </w:rPr>
       </w:pPr>
       <w:r>
-        <w:t xml:space="preserve">Adding the necessary MongoDB dependencies to the </w:t>
-      </w:r>
-      <w:proofErr w:type="spellStart"/>
-      <w:r>
-        <w:t>package.json</w:t>
-      </w:r>
-      <w:proofErr w:type="spellEnd"/>
-      <w:r>
-        <w:t xml:space="preserve"> and starting to implement the client-side retrieval of user data that will be stored in the database</w:t>
+        <w:t>Adding the necessary MongoDB dependencies to the package.json and starting to implement the client-side retrieval of user data that will be stored in the database</w:t>
       </w:r>
     </w:p>
     <w:p>
@@ -629,7 +621,7 @@
           <w:noProof/>
         </w:rPr>
         <w:drawing>
-          <wp:anchor distT="0" distB="0" distL="114300" distR="114300" simplePos="0" relativeHeight="251667456" behindDoc="0" locked="0" layoutInCell="1" allowOverlap="1" wp14:anchorId="6EB0FE4A" wp14:editId="4A0F4490">
+          <wp:anchor distT="0" distB="0" distL="114300" distR="114300" simplePos="0" relativeHeight="251658245" behindDoc="0" locked="0" layoutInCell="1" allowOverlap="1" wp14:anchorId="6EB0FE4A" wp14:editId="4A0F4490">
             <wp:simplePos x="0" y="0"/>
             <wp:positionH relativeFrom="column">
               <wp:posOffset>1245870</wp:posOffset>
@@ -775,25 +767,80 @@
         <w:rPr>
           <w:rStyle w:val="normaltextrun"/>
         </w:rPr>
-        <w:t xml:space="preserve">Worked on </w:t>
-      </w:r>
-      <w:r>
-        <w:rPr>
-          <w:rStyle w:val="normaltextrun"/>
-        </w:rPr>
-        <w:t>add</w:t>
-      </w:r>
-      <w:r>
-        <w:rPr>
-          <w:rStyle w:val="normaltextrun"/>
-        </w:rPr>
-        <w:t>ing</w:t>
-      </w:r>
-      <w:r>
-        <w:rPr>
-          <w:rStyle w:val="normaltextrun"/>
-        </w:rPr>
-        <w:t xml:space="preserve"> data to MongoDB</w:t>
+        <w:t>Created Schema Model for MongoDB</w:t>
+      </w:r>
+    </w:p>
+    <w:p>
+      <w:pPr>
+        <w:pStyle w:val="paragraph"/>
+        <w:numPr>
+          <w:ilvl w:val="2"/>
+          <w:numId w:val="1"/>
+        </w:numPr>
+        <w:spacing w:before="0" w:beforeAutospacing="0" w:after="0" w:afterAutospacing="0" w:line="276" w:lineRule="auto"/>
+        <w:rPr>
+          <w:rStyle w:val="normaltextrun"/>
+        </w:rPr>
+      </w:pPr>
+      <w:r>
+        <w:rPr>
+          <w:rStyle w:val="normaltextrun"/>
+        </w:rPr>
+        <w:t>Created Rest APIs for get and post for interacting with MongoDB</w:t>
+      </w:r>
+    </w:p>
+    <w:p>
+      <w:pPr>
+        <w:pStyle w:val="paragraph"/>
+        <w:spacing w:before="0" w:beforeAutospacing="0" w:after="0" w:afterAutospacing="0" w:line="276" w:lineRule="auto"/>
+        <w:ind w:left="1440"/>
+      </w:pPr>
+      <w:r>
+        <w:rPr>
+          <w:noProof/>
+        </w:rPr>
+        <w:lastRenderedPageBreak/>
+        <w:drawing>
+          <wp:inline distT="0" distB="0" distL="0" distR="0" wp14:anchorId="566B918E" wp14:editId="4063401B">
+            <wp:extent cx="4572000" cy="428625"/>
+            <wp:effectExtent l="0" t="0" r="0" b="0"/>
+            <wp:docPr id="825394929" name="Picture 825394929"/>
+            <wp:cNvGraphicFramePr>
+              <a:graphicFrameLocks xmlns:a="http://schemas.openxmlformats.org/drawingml/2006/main" noChangeAspect="1"/>
+            </wp:cNvGraphicFramePr>
+            <a:graphic xmlns:a="http://schemas.openxmlformats.org/drawingml/2006/main">
+              <a:graphicData uri="http://schemas.openxmlformats.org/drawingml/2006/picture">
+                <pic:pic xmlns:pic="http://schemas.openxmlformats.org/drawingml/2006/picture">
+                  <pic:nvPicPr>
+                    <pic:cNvPr id="0" name=""/>
+                    <pic:cNvPicPr/>
+                  </pic:nvPicPr>
+                  <pic:blipFill>
+                    <a:blip r:embed="rId13">
+                      <a:extLst>
+                        <a:ext uri="{28A0092B-C50C-407E-A947-70E740481C1C}">
+                          <a14:useLocalDpi xmlns:a14="http://schemas.microsoft.com/office/drawing/2010/main" val="0"/>
+                        </a:ext>
+                      </a:extLst>
+                    </a:blip>
+                    <a:stretch>
+                      <a:fillRect/>
+                    </a:stretch>
+                  </pic:blipFill>
+                  <pic:spPr>
+                    <a:xfrm>
+                      <a:off x="0" y="0"/>
+                      <a:ext cx="4572000" cy="428625"/>
+                    </a:xfrm>
+                    <a:prstGeom prst="rect">
+                      <a:avLst/>
+                    </a:prstGeom>
+                  </pic:spPr>
+                </pic:pic>
+              </a:graphicData>
+            </a:graphic>
+          </wp:inline>
+        </w:drawing>
       </w:r>
     </w:p>
     <w:p>
@@ -842,7 +889,6 @@
           <w:b/>
           <w:color w:val="000000" w:themeColor="text1"/>
         </w:rPr>
-        <w:lastRenderedPageBreak/>
         <w:t>Arpit Paranjpe</w:t>
       </w:r>
     </w:p>
@@ -1396,7 +1442,7 @@
         <w:rPr>
           <w:rStyle w:val="normaltextrun"/>
         </w:rPr>
-        <w:t>adding data to the MongoDB</w:t>
+        <w:t>client side code for sending data to server side.</w:t>
       </w:r>
     </w:p>
     <w:p>
@@ -1516,7 +1562,7 @@
       </w:r>
     </w:p>
     <w:sectPr>
-      <w:headerReference w:type="default" r:id="rId13"/>
+      <w:headerReference w:type="default" r:id="rId14"/>
       <w:pgSz w:w="12240" w:h="15840"/>
       <w:pgMar w:top="1440" w:right="1440" w:bottom="1440" w:left="1440" w:header="720" w:footer="720" w:gutter="0"/>
       <w:cols w:space="720"/>

</xml_diff>